<commit_message>
fix:  Aclaraciones nombre programas en detalle de los desarrollos
</commit_message>
<xml_diff>
--- a/DOCUMENTOS/Dibujo Esquema general.docx
+++ b/DOCUMENTOS/Dibujo Esquema general.docx
@@ -2,6 +2,19 @@
 <file path=word/document.xml><?xml version="1.0" encoding="utf-8"?>
 <w:document xmlns:wpc="http://schemas.microsoft.com/office/word/2010/wordprocessingCanvas" xmlns:cx="http://schemas.microsoft.com/office/drawing/2014/chartex" xmlns:cx1="http://schemas.microsoft.com/office/drawing/2015/9/8/chartex" xmlns:cx2="http://schemas.microsoft.com/office/drawing/2015/10/21/chartex" xmlns:cx3="http://schemas.microsoft.com/office/drawing/2016/5/9/chartex" xmlns:cx4="http://schemas.microsoft.com/office/drawing/2016/5/10/chartex" xmlns:cx5="http://schemas.microsoft.com/office/drawing/2016/5/11/chartex" xmlns:cx6="http://schemas.microsoft.com/office/drawing/2016/5/12/chartex" xmlns:cx7="http://schemas.microsoft.com/office/drawing/2016/5/13/chartex" xmlns:cx8="http://schemas.microsoft.com/office/drawing/2016/5/14/chartex" xmlns:mc="http://schemas.openxmlformats.org/markup-compatibility/2006" xmlns:aink="http://schemas.microsoft.com/office/drawing/2016/ink" xmlns:am3d="http://schemas.microsoft.com/office/drawing/2017/model3d" xmlns:o="urn:schemas-microsoft-com:office:office" xmlns:oel="http://schemas.microsoft.com/office/2019/extlst" xmlns:r="http://schemas.openxmlformats.org/officeDocument/2006/relationships" xmlns:m="http://schemas.openxmlformats.org/officeDocument/2006/math" xmlns:v="urn:schemas-microsoft-com:vml" xmlns:wp14="http://schemas.microsoft.com/office/word/2010/wordprocessingDrawing" xmlns:wp="http://schemas.openxmlformats.org/drawingml/2006/wordprocessingDrawing" xmlns:w10="urn:schemas-microsoft-com:office:word" xmlns:w="http://schemas.openxmlformats.org/wordprocessingml/2006/main" xmlns:w14="http://schemas.microsoft.com/office/word/2010/wordml" xmlns:w15="http://schemas.microsoft.com/office/word/2012/wordml" xmlns:w16cex="http://schemas.microsoft.com/office/word/2018/wordml/cex" xmlns:w16cid="http://schemas.microsoft.com/office/word/2016/wordml/cid" xmlns:w16="http://schemas.microsoft.com/office/word/2018/wordml" xmlns:w16sdtdh="http://schemas.microsoft.com/office/word/2020/wordml/sdtdatahash" xmlns:w16se="http://schemas.microsoft.com/office/word/2015/wordml/symex" xmlns:wpg="http://schemas.microsoft.com/office/word/2010/wordprocessingGroup" xmlns:wpi="http://schemas.microsoft.com/office/word/2010/wordprocessingInk" xmlns:wne="http://schemas.microsoft.com/office/word/2006/wordml" xmlns:wps="http://schemas.microsoft.com/office/word/2010/wordprocessingShape" mc:Ignorable="w14 w15 w16se w16cid w16 w16cex w16sdtdh wp14">
   <w:body>
+    <w:p>
+      <w:r>
+        <w:t xml:space="preserve">Ver </w:t>
+      </w:r>
+      <w:proofErr w:type="spellStart"/>
+      <w:r>
+        <w:t>Sep</w:t>
+      </w:r>
+      <w:proofErr w:type="spellEnd"/>
+      <w:r>
+        <w:t xml:space="preserve"> 6 – 2024</w:t>
+      </w:r>
+    </w:p>
     <w:tbl>
       <w:tblPr>
         <w:tblStyle w:val="Tablaconcuadrcula"/>
@@ -6529,21 +6542,7 @@
                             <w14:bevel/>
                           </w14:textOutline>
                         </w:rPr>
-                        <w:t>TR – SN</w:t>
-                      </w:r>
-                      <w:r>
-                        <w:rPr>
-                          <w:color w:val="2F5496" w:themeColor="accent1" w:themeShade="BF"/>
-                          <w:sz w:val="24"/>
-                          <w:szCs w:val="24"/>
-                          <w:lang w:val="es-MX"/>
-                          <w14:textOutline w14:w="9525" w14:cap="rnd" w14:cmpd="sng" w14:algn="ctr">
-                            <w14:noFill/>
-                            <w14:prstDash w14:val="solid"/>
-                            <w14:bevel/>
-                          </w14:textOutline>
-                        </w:rPr>
-                        <w:t>03</w:t>
+                        <w:t>TR – SN03</w:t>
                       </w:r>
                     </w:p>
                     <w:p>
@@ -7754,7 +7753,7 @@
                                     </pic:cNvPicPr>
                                   </pic:nvPicPr>
                                   <pic:blipFill>
-                                    <a:blip r:embed="rId8">
+                                    <a:blip r:embed="rId7">
                                       <a:extLst>
                                         <a:ext uri="{28A0092B-C50C-407E-A947-70E740481C1C}">
                                           <a14:useLocalDpi xmlns:a14="http://schemas.microsoft.com/office/drawing/2010/main" val="0"/>
@@ -8280,7 +8279,7 @@
                                           </pic:cNvPicPr>
                                         </pic:nvPicPr>
                                         <pic:blipFill>
-                                          <a:blip r:embed="rId9">
+                                          <a:blip r:embed="rId8">
                                             <a:extLst>
                                               <a:ext uri="{28A0092B-C50C-407E-A947-70E740481C1C}">
                                                 <a14:useLocalDpi xmlns:a14="http://schemas.microsoft.com/office/drawing/2010/main" val="0"/>
@@ -8335,7 +8334,7 @@
                                           </pic:cNvPicPr>
                                         </pic:nvPicPr>
                                         <pic:blipFill>
-                                          <a:blip r:embed="rId10">
+                                          <a:blip r:embed="rId9">
                                             <a:extLst>
                                               <a:ext uri="{28A0092B-C50C-407E-A947-70E740481C1C}">
                                                 <a14:useLocalDpi xmlns:a14="http://schemas.microsoft.com/office/drawing/2010/main" val="0"/>
@@ -8445,7 +8444,7 @@
                                     </pic:cNvPicPr>
                                   </pic:nvPicPr>
                                   <pic:blipFill>
-                                    <a:blip r:embed="rId11">
+                                    <a:blip r:embed="rId8">
                                       <a:extLst>
                                         <a:ext uri="{28A0092B-C50C-407E-A947-70E740481C1C}">
                                           <a14:useLocalDpi xmlns:a14="http://schemas.microsoft.com/office/drawing/2010/main" val="0"/>
@@ -8500,7 +8499,7 @@
                                     </pic:cNvPicPr>
                                   </pic:nvPicPr>
                                   <pic:blipFill>
-                                    <a:blip r:embed="rId12">
+                                    <a:blip r:embed="rId9">
                                       <a:extLst>
                                         <a:ext uri="{28A0092B-C50C-407E-A947-70E740481C1C}">
                                           <a14:useLocalDpi xmlns:a14="http://schemas.microsoft.com/office/drawing/2010/main" val="0"/>
@@ -8785,7 +8784,7 @@
                                           </pic:cNvPicPr>
                                         </pic:nvPicPr>
                                         <pic:blipFill>
-                                          <a:blip r:embed="rId9">
+                                          <a:blip r:embed="rId8">
                                             <a:extLst>
                                               <a:ext uri="{28A0092B-C50C-407E-A947-70E740481C1C}">
                                                 <a14:useLocalDpi xmlns:a14="http://schemas.microsoft.com/office/drawing/2010/main" val="0"/>
@@ -8840,7 +8839,7 @@
                                           </pic:cNvPicPr>
                                         </pic:nvPicPr>
                                         <pic:blipFill>
-                                          <a:blip r:embed="rId12">
+                                          <a:blip r:embed="rId9">
                                             <a:extLst>
                                               <a:ext uri="{28A0092B-C50C-407E-A947-70E740481C1C}">
                                                 <a14:useLocalDpi xmlns:a14="http://schemas.microsoft.com/office/drawing/2010/main" val="0"/>
@@ -8950,7 +8949,7 @@
                                     </pic:cNvPicPr>
                                   </pic:nvPicPr>
                                   <pic:blipFill>
-                                    <a:blip r:embed="rId11">
+                                    <a:blip r:embed="rId8">
                                       <a:extLst>
                                         <a:ext uri="{28A0092B-C50C-407E-A947-70E740481C1C}">
                                           <a14:useLocalDpi xmlns:a14="http://schemas.microsoft.com/office/drawing/2010/main" val="0"/>
@@ -9005,7 +9004,7 @@
                                     </pic:cNvPicPr>
                                   </pic:nvPicPr>
                                   <pic:blipFill>
-                                    <a:blip r:embed="rId12">
+                                    <a:blip r:embed="rId9">
                                       <a:extLst>
                                         <a:ext uri="{28A0092B-C50C-407E-A947-70E740481C1C}">
                                           <a14:useLocalDpi xmlns:a14="http://schemas.microsoft.com/office/drawing/2010/main" val="0"/>
@@ -9151,7 +9150,7 @@
                                           </pic:cNvPicPr>
                                         </pic:nvPicPr>
                                         <pic:blipFill>
-                                          <a:blip r:embed="rId11">
+                                          <a:blip r:embed="rId8">
                                             <a:extLst>
                                               <a:ext uri="{28A0092B-C50C-407E-A947-70E740481C1C}">
                                                 <a14:useLocalDpi xmlns:a14="http://schemas.microsoft.com/office/drawing/2010/main" val="0"/>
@@ -9206,7 +9205,7 @@
                                           </pic:cNvPicPr>
                                         </pic:nvPicPr>
                                         <pic:blipFill>
-                                          <a:blip r:embed="rId12">
+                                          <a:blip r:embed="rId9">
                                             <a:extLst>
                                               <a:ext uri="{28A0092B-C50C-407E-A947-70E740481C1C}">
                                                 <a14:useLocalDpi xmlns:a14="http://schemas.microsoft.com/office/drawing/2010/main" val="0"/>
@@ -9309,7 +9308,7 @@
                                     </pic:cNvPicPr>
                                   </pic:nvPicPr>
                                   <pic:blipFill>
-                                    <a:blip r:embed="rId11">
+                                    <a:blip r:embed="rId8">
                                       <a:extLst>
                                         <a:ext uri="{28A0092B-C50C-407E-A947-70E740481C1C}">
                                           <a14:useLocalDpi xmlns:a14="http://schemas.microsoft.com/office/drawing/2010/main" val="0"/>
@@ -9364,7 +9363,7 @@
                                     </pic:cNvPicPr>
                                   </pic:nvPicPr>
                                   <pic:blipFill>
-                                    <a:blip r:embed="rId12">
+                                    <a:blip r:embed="rId9">
                                       <a:extLst>
                                         <a:ext uri="{28A0092B-C50C-407E-A947-70E740481C1C}">
                                           <a14:useLocalDpi xmlns:a14="http://schemas.microsoft.com/office/drawing/2010/main" val="0"/>

</xml_diff>

<commit_message>
Gabriel-Saul: Actualización crud y scroll estudiantes de Saul
</commit_message>
<xml_diff>
--- a/DOCUMENTOS/Dibujo Esquema general.docx
+++ b/DOCUMENTOS/Dibujo Esquema general.docx
@@ -4895,6 +4895,491 @@
       </w:r>
     </w:p>
     <w:p>
+      <w:r>
+        <w:rPr>
+          <w:noProof/>
+        </w:rPr>
+        <mc:AlternateContent>
+          <mc:Choice Requires="wps">
+            <w:drawing>
+              <wp:anchor distT="0" distB="0" distL="114300" distR="114300" simplePos="0" relativeHeight="251662336" behindDoc="0" locked="0" layoutInCell="1" allowOverlap="1" wp14:anchorId="55045CA3" wp14:editId="44637209">
+                <wp:simplePos x="0" y="0"/>
+                <wp:positionH relativeFrom="column">
+                  <wp:posOffset>-49190</wp:posOffset>
+                </wp:positionH>
+                <wp:positionV relativeFrom="paragraph">
+                  <wp:posOffset>3079853</wp:posOffset>
+                </wp:positionV>
+                <wp:extent cx="1748790" cy="1169582"/>
+                <wp:effectExtent l="0" t="0" r="22860" b="12065"/>
+                <wp:wrapNone/>
+                <wp:docPr id="4" name="Rectángulo 4"/>
+                <wp:cNvGraphicFramePr/>
+                <a:graphic xmlns:a="http://schemas.openxmlformats.org/drawingml/2006/main">
+                  <a:graphicData uri="http://schemas.microsoft.com/office/word/2010/wordprocessingShape">
+                    <wps:wsp>
+                      <wps:cNvSpPr/>
+                      <wps:spPr>
+                        <a:xfrm>
+                          <a:off x="0" y="0"/>
+                          <a:ext cx="1748790" cy="1169582"/>
+                        </a:xfrm>
+                        <a:prstGeom prst="rect">
+                          <a:avLst/>
+                        </a:prstGeom>
+                        <a:noFill/>
+                      </wps:spPr>
+                      <wps:style>
+                        <a:lnRef idx="2">
+                          <a:schemeClr val="accent1">
+                            <a:shade val="50000"/>
+                          </a:schemeClr>
+                        </a:lnRef>
+                        <a:fillRef idx="1">
+                          <a:schemeClr val="accent1"/>
+                        </a:fillRef>
+                        <a:effectRef idx="0">
+                          <a:schemeClr val="accent1"/>
+                        </a:effectRef>
+                        <a:fontRef idx="minor">
+                          <a:schemeClr val="lt1"/>
+                        </a:fontRef>
+                      </wps:style>
+                      <wps:txbx>
+                        <w:txbxContent>
+                          <w:p>
+                            <w:pPr>
+                              <w:pBdr>
+                                <w:bottom w:val="single" w:sz="6" w:space="1" w:color="auto"/>
+                              </w:pBdr>
+                              <w:jc w:val="center"/>
+                              <w:rPr>
+                                <w:color w:val="44546A" w:themeColor="text2"/>
+                                <w:sz w:val="32"/>
+                                <w:szCs w:val="32"/>
+                                <w:lang w:val="es-MX"/>
+                                <w14:textOutline w14:w="9525" w14:cap="rnd" w14:cmpd="sng" w14:algn="ctr">
+                                  <w14:solidFill>
+                                    <w14:schemeClr w14:val="accent1">
+                                      <w14:shade w14:val="50000"/>
+                                    </w14:schemeClr>
+                                  </w14:solidFill>
+                                  <w14:prstDash w14:val="solid"/>
+                                  <w14:bevel/>
+                                </w14:textOutline>
+                              </w:rPr>
+                            </w:pPr>
+                            <w:r>
+                              <w:rPr>
+                                <w:color w:val="44546A" w:themeColor="text2"/>
+                                <w:sz w:val="32"/>
+                                <w:szCs w:val="32"/>
+                                <w:lang w:val="es-MX"/>
+                                <w14:textOutline w14:w="9525" w14:cap="rnd" w14:cmpd="sng" w14:algn="ctr">
+                                  <w14:solidFill>
+                                    <w14:schemeClr w14:val="accent1">
+                                      <w14:shade w14:val="50000"/>
+                                    </w14:schemeClr>
+                                  </w14:solidFill>
+                                  <w14:prstDash w14:val="solid"/>
+                                  <w14:bevel/>
+                                </w14:textOutline>
+                              </w:rPr>
+                              <w:t>P</w:t>
+                            </w:r>
+                            <w:r>
+                              <w:rPr>
+                                <w:color w:val="44546A" w:themeColor="text2"/>
+                                <w:sz w:val="32"/>
+                                <w:szCs w:val="32"/>
+                                <w:lang w:val="es-MX"/>
+                                <w14:textOutline w14:w="9525" w14:cap="rnd" w14:cmpd="sng" w14:algn="ctr">
+                                  <w14:solidFill>
+                                    <w14:schemeClr w14:val="accent1">
+                                      <w14:shade w14:val="50000"/>
+                                    </w14:schemeClr>
+                                  </w14:solidFill>
+                                  <w14:prstDash w14:val="solid"/>
+                                  <w14:bevel/>
+                                </w14:textOutline>
+                              </w:rPr>
+                              <w:t>SN</w:t>
+                            </w:r>
+                            <w:r>
+                              <w:rPr>
+                                <w:color w:val="44546A" w:themeColor="text2"/>
+                                <w:sz w:val="32"/>
+                                <w:szCs w:val="32"/>
+                                <w:lang w:val="es-MX"/>
+                                <w14:textOutline w14:w="9525" w14:cap="rnd" w14:cmpd="sng" w14:algn="ctr">
+                                  <w14:solidFill>
+                                    <w14:schemeClr w14:val="accent1">
+                                      <w14:shade w14:val="50000"/>
+                                    </w14:schemeClr>
+                                  </w14:solidFill>
+                                  <w14:prstDash w14:val="solid"/>
+                                  <w14:bevel/>
+                                </w14:textOutline>
+                              </w:rPr>
+                              <w:t>NE</w:t>
+                            </w:r>
+                            <w:r>
+                              <w:rPr>
+                                <w:color w:val="44546A" w:themeColor="text2"/>
+                                <w:sz w:val="32"/>
+                                <w:szCs w:val="32"/>
+                                <w:lang w:val="es-MX"/>
+                                <w14:textOutline w14:w="9525" w14:cap="rnd" w14:cmpd="sng" w14:algn="ctr">
+                                  <w14:solidFill>
+                                    <w14:schemeClr w14:val="accent1">
+                                      <w14:shade w14:val="50000"/>
+                                    </w14:schemeClr>
+                                  </w14:solidFill>
+                                  <w14:prstDash w14:val="solid"/>
+                                  <w14:bevel/>
+                                </w14:textOutline>
+                              </w:rPr>
+                              <w:t>S</w:t>
+                            </w:r>
+                            <w:r>
+                              <w:rPr>
+                                <w:color w:val="44546A" w:themeColor="text2"/>
+                                <w:sz w:val="32"/>
+                                <w:szCs w:val="32"/>
+                                <w:lang w:val="es-MX"/>
+                                <w14:textOutline w14:w="9525" w14:cap="rnd" w14:cmpd="sng" w14:algn="ctr">
+                                  <w14:solidFill>
+                                    <w14:schemeClr w14:val="accent1">
+                                      <w14:shade w14:val="50000"/>
+                                    </w14:schemeClr>
+                                  </w14:solidFill>
+                                  <w14:prstDash w14:val="solid"/>
+                                  <w14:bevel/>
+                                </w14:textOutline>
+                              </w:rPr>
+                              <w:t>0</w:t>
+                            </w:r>
+                            <w:r>
+                              <w:rPr>
+                                <w:color w:val="44546A" w:themeColor="text2"/>
+                                <w:sz w:val="32"/>
+                                <w:szCs w:val="32"/>
+                                <w:lang w:val="es-MX"/>
+                                <w14:textOutline w14:w="9525" w14:cap="rnd" w14:cmpd="sng" w14:algn="ctr">
+                                  <w14:solidFill>
+                                    <w14:schemeClr w14:val="accent1">
+                                      <w14:shade w14:val="50000"/>
+                                    </w14:schemeClr>
+                                  </w14:solidFill>
+                                  <w14:prstDash w14:val="solid"/>
+                                  <w14:bevel/>
+                                </w14:textOutline>
+                              </w:rPr>
+                              <w:t>3</w:t>
+                            </w:r>
+                          </w:p>
+                          <w:p>
+                            <w:pPr>
+                              <w:jc w:val="center"/>
+                              <w:rPr>
+                                <w:color w:val="44546A" w:themeColor="text2"/>
+                                <w:lang w:val="es-MX"/>
+                                <w14:textOutline w14:w="9525" w14:cap="rnd" w14:cmpd="sng" w14:algn="ctr">
+                                  <w14:noFill/>
+                                  <w14:prstDash w14:val="solid"/>
+                                  <w14:bevel/>
+                                </w14:textOutline>
+                              </w:rPr>
+                            </w:pPr>
+                            <w:r>
+                              <w:rPr>
+                                <w:color w:val="44546A" w:themeColor="text2"/>
+                                <w:lang w:val="es-MX"/>
+                                <w14:textOutline w14:w="9525" w14:cap="rnd" w14:cmpd="sng" w14:algn="ctr">
+                                  <w14:noFill/>
+                                  <w14:prstDash w14:val="solid"/>
+                                  <w14:bevel/>
+                                </w14:textOutline>
+                              </w:rPr>
+                              <w:t>Consulta de notas estudiante</w:t>
+                            </w:r>
+                          </w:p>
+                          <w:p>
+                            <w:pPr>
+                              <w:spacing w:after="0"/>
+                              <w:jc w:val="center"/>
+                              <w:rPr>
+                                <w:color w:val="2F5496" w:themeColor="accent1" w:themeShade="BF"/>
+                                <w:sz w:val="24"/>
+                                <w:szCs w:val="24"/>
+                                <w:lang w:val="es-MX"/>
+                                <w14:textOutline w14:w="9525" w14:cap="rnd" w14:cmpd="sng" w14:algn="ctr">
+                                  <w14:noFill/>
+                                  <w14:prstDash w14:val="solid"/>
+                                  <w14:bevel/>
+                                </w14:textOutline>
+                              </w:rPr>
+                            </w:pPr>
+                            <w:r>
+                              <w:rPr>
+                                <w:color w:val="2F5496" w:themeColor="accent1" w:themeShade="BF"/>
+                                <w:sz w:val="24"/>
+                                <w:szCs w:val="24"/>
+                                <w:lang w:val="es-MX"/>
+                                <w14:textOutline w14:w="9525" w14:cap="rnd" w14:cmpd="sng" w14:algn="ctr">
+                                  <w14:noFill/>
+                                  <w14:prstDash w14:val="solid"/>
+                                  <w14:bevel/>
+                                </w14:textOutline>
+                              </w:rPr>
+                              <w:t>TR – SN03</w:t>
+                            </w:r>
+                          </w:p>
+                          <w:p>
+                            <w:pPr>
+                              <w:jc w:val="center"/>
+                              <w:rPr>
+                                <w:color w:val="44546A" w:themeColor="text2"/>
+                                <w:lang w:val="es-MX"/>
+                                <w14:textOutline w14:w="9525" w14:cap="rnd" w14:cmpd="sng" w14:algn="ctr">
+                                  <w14:noFill/>
+                                  <w14:prstDash w14:val="solid"/>
+                                  <w14:bevel/>
+                                </w14:textOutline>
+                              </w:rPr>
+                            </w:pPr>
+                          </w:p>
+                        </w:txbxContent>
+                      </wps:txbx>
+                      <wps:bodyPr rot="0" spcFirstLastPara="0" vertOverflow="overflow" horzOverflow="overflow" vert="horz" wrap="square" lIns="91440" tIns="45720" rIns="91440" bIns="45720" numCol="1" spcCol="0" rtlCol="0" fromWordArt="0" anchor="ctr" anchorCtr="0" forceAA="0" compatLnSpc="1">
+                        <a:prstTxWarp prst="textNoShape">
+                          <a:avLst/>
+                        </a:prstTxWarp>
+                        <a:noAutofit/>
+                      </wps:bodyPr>
+                    </wps:wsp>
+                  </a:graphicData>
+                </a:graphic>
+                <wp14:sizeRelV relativeFrom="margin">
+                  <wp14:pctHeight>0</wp14:pctHeight>
+                </wp14:sizeRelV>
+              </wp:anchor>
+            </w:drawing>
+          </mc:Choice>
+          <mc:Fallback>
+            <w:pict>
+              <v:rect w14:anchorId="55045CA3" id="Rectángulo 4" o:spid="_x0000_s1028" style="position:absolute;margin-left:-3.85pt;margin-top:242.5pt;width:137.7pt;height:92.1pt;z-index:251662336;visibility:visible;mso-wrap-style:square;mso-height-percent:0;mso-wrap-distance-left:9pt;mso-wrap-distance-top:0;mso-wrap-distance-right:9pt;mso-wrap-distance-bottom:0;mso-position-horizontal:absolute;mso-position-horizontal-relative:text;mso-position-vertical:absolute;mso-position-vertical-relative:text;mso-height-percent:0;mso-height-relative:margin;v-text-anchor:middle" o:gfxdata="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" filled="f" strokecolor="#1f3763 [1604]" strokeweight="1pt">
+                <v:textbox>
+                  <w:txbxContent>
+                    <w:p>
+                      <w:pPr>
+                        <w:pBdr>
+                          <w:bottom w:val="single" w:sz="6" w:space="1" w:color="auto"/>
+                        </w:pBdr>
+                        <w:jc w:val="center"/>
+                        <w:rPr>
+                          <w:color w:val="44546A" w:themeColor="text2"/>
+                          <w:sz w:val="32"/>
+                          <w:szCs w:val="32"/>
+                          <w:lang w:val="es-MX"/>
+                          <w14:textOutline w14:w="9525" w14:cap="rnd" w14:cmpd="sng" w14:algn="ctr">
+                            <w14:solidFill>
+                              <w14:schemeClr w14:val="accent1">
+                                <w14:shade w14:val="50000"/>
+                              </w14:schemeClr>
+                            </w14:solidFill>
+                            <w14:prstDash w14:val="solid"/>
+                            <w14:bevel/>
+                          </w14:textOutline>
+                        </w:rPr>
+                      </w:pPr>
+                      <w:r>
+                        <w:rPr>
+                          <w:color w:val="44546A" w:themeColor="text2"/>
+                          <w:sz w:val="32"/>
+                          <w:szCs w:val="32"/>
+                          <w:lang w:val="es-MX"/>
+                          <w14:textOutline w14:w="9525" w14:cap="rnd" w14:cmpd="sng" w14:algn="ctr">
+                            <w14:solidFill>
+                              <w14:schemeClr w14:val="accent1">
+                                <w14:shade w14:val="50000"/>
+                              </w14:schemeClr>
+                            </w14:solidFill>
+                            <w14:prstDash w14:val="solid"/>
+                            <w14:bevel/>
+                          </w14:textOutline>
+                        </w:rPr>
+                        <w:t>P</w:t>
+                      </w:r>
+                      <w:r>
+                        <w:rPr>
+                          <w:color w:val="44546A" w:themeColor="text2"/>
+                          <w:sz w:val="32"/>
+                          <w:szCs w:val="32"/>
+                          <w:lang w:val="es-MX"/>
+                          <w14:textOutline w14:w="9525" w14:cap="rnd" w14:cmpd="sng" w14:algn="ctr">
+                            <w14:solidFill>
+                              <w14:schemeClr w14:val="accent1">
+                                <w14:shade w14:val="50000"/>
+                              </w14:schemeClr>
+                            </w14:solidFill>
+                            <w14:prstDash w14:val="solid"/>
+                            <w14:bevel/>
+                          </w14:textOutline>
+                        </w:rPr>
+                        <w:t>SN</w:t>
+                      </w:r>
+                      <w:r>
+                        <w:rPr>
+                          <w:color w:val="44546A" w:themeColor="text2"/>
+                          <w:sz w:val="32"/>
+                          <w:szCs w:val="32"/>
+                          <w:lang w:val="es-MX"/>
+                          <w14:textOutline w14:w="9525" w14:cap="rnd" w14:cmpd="sng" w14:algn="ctr">
+                            <w14:solidFill>
+                              <w14:schemeClr w14:val="accent1">
+                                <w14:shade w14:val="50000"/>
+                              </w14:schemeClr>
+                            </w14:solidFill>
+                            <w14:prstDash w14:val="solid"/>
+                            <w14:bevel/>
+                          </w14:textOutline>
+                        </w:rPr>
+                        <w:t>NE</w:t>
+                      </w:r>
+                      <w:r>
+                        <w:rPr>
+                          <w:color w:val="44546A" w:themeColor="text2"/>
+                          <w:sz w:val="32"/>
+                          <w:szCs w:val="32"/>
+                          <w:lang w:val="es-MX"/>
+                          <w14:textOutline w14:w="9525" w14:cap="rnd" w14:cmpd="sng" w14:algn="ctr">
+                            <w14:solidFill>
+                              <w14:schemeClr w14:val="accent1">
+                                <w14:shade w14:val="50000"/>
+                              </w14:schemeClr>
+                            </w14:solidFill>
+                            <w14:prstDash w14:val="solid"/>
+                            <w14:bevel/>
+                          </w14:textOutline>
+                        </w:rPr>
+                        <w:t>S</w:t>
+                      </w:r>
+                      <w:r>
+                        <w:rPr>
+                          <w:color w:val="44546A" w:themeColor="text2"/>
+                          <w:sz w:val="32"/>
+                          <w:szCs w:val="32"/>
+                          <w:lang w:val="es-MX"/>
+                          <w14:textOutline w14:w="9525" w14:cap="rnd" w14:cmpd="sng" w14:algn="ctr">
+                            <w14:solidFill>
+                              <w14:schemeClr w14:val="accent1">
+                                <w14:shade w14:val="50000"/>
+                              </w14:schemeClr>
+                            </w14:solidFill>
+                            <w14:prstDash w14:val="solid"/>
+                            <w14:bevel/>
+                          </w14:textOutline>
+                        </w:rPr>
+                        <w:t>0</w:t>
+                      </w:r>
+                      <w:r>
+                        <w:rPr>
+                          <w:color w:val="44546A" w:themeColor="text2"/>
+                          <w:sz w:val="32"/>
+                          <w:szCs w:val="32"/>
+                          <w:lang w:val="es-MX"/>
+                          <w14:textOutline w14:w="9525" w14:cap="rnd" w14:cmpd="sng" w14:algn="ctr">
+                            <w14:solidFill>
+                              <w14:schemeClr w14:val="accent1">
+                                <w14:shade w14:val="50000"/>
+                              </w14:schemeClr>
+                            </w14:solidFill>
+                            <w14:prstDash w14:val="solid"/>
+                            <w14:bevel/>
+                          </w14:textOutline>
+                        </w:rPr>
+                        <w:t>3</w:t>
+                      </w:r>
+                    </w:p>
+                    <w:p>
+                      <w:pPr>
+                        <w:jc w:val="center"/>
+                        <w:rPr>
+                          <w:color w:val="44546A" w:themeColor="text2"/>
+                          <w:lang w:val="es-MX"/>
+                          <w14:textOutline w14:w="9525" w14:cap="rnd" w14:cmpd="sng" w14:algn="ctr">
+                            <w14:noFill/>
+                            <w14:prstDash w14:val="solid"/>
+                            <w14:bevel/>
+                          </w14:textOutline>
+                        </w:rPr>
+                      </w:pPr>
+                      <w:r>
+                        <w:rPr>
+                          <w:color w:val="44546A" w:themeColor="text2"/>
+                          <w:lang w:val="es-MX"/>
+                          <w14:textOutline w14:w="9525" w14:cap="rnd" w14:cmpd="sng" w14:algn="ctr">
+                            <w14:noFill/>
+                            <w14:prstDash w14:val="solid"/>
+                            <w14:bevel/>
+                          </w14:textOutline>
+                        </w:rPr>
+                        <w:t>Consulta de notas estudiante</w:t>
+                      </w:r>
+                    </w:p>
+                    <w:p>
+                      <w:pPr>
+                        <w:spacing w:after="0"/>
+                        <w:jc w:val="center"/>
+                        <w:rPr>
+                          <w:color w:val="2F5496" w:themeColor="accent1" w:themeShade="BF"/>
+                          <w:sz w:val="24"/>
+                          <w:szCs w:val="24"/>
+                          <w:lang w:val="es-MX"/>
+                          <w14:textOutline w14:w="9525" w14:cap="rnd" w14:cmpd="sng" w14:algn="ctr">
+                            <w14:noFill/>
+                            <w14:prstDash w14:val="solid"/>
+                            <w14:bevel/>
+                          </w14:textOutline>
+                        </w:rPr>
+                      </w:pPr>
+                      <w:r>
+                        <w:rPr>
+                          <w:color w:val="2F5496" w:themeColor="accent1" w:themeShade="BF"/>
+                          <w:sz w:val="24"/>
+                          <w:szCs w:val="24"/>
+                          <w:lang w:val="es-MX"/>
+                          <w14:textOutline w14:w="9525" w14:cap="rnd" w14:cmpd="sng" w14:algn="ctr">
+                            <w14:noFill/>
+                            <w14:prstDash w14:val="solid"/>
+                            <w14:bevel/>
+                          </w14:textOutline>
+                        </w:rPr>
+                        <w:t>TR – SN03</w:t>
+                      </w:r>
+                    </w:p>
+                    <w:p>
+                      <w:pPr>
+                        <w:jc w:val="center"/>
+                        <w:rPr>
+                          <w:color w:val="44546A" w:themeColor="text2"/>
+                          <w:lang w:val="es-MX"/>
+                          <w14:textOutline w14:w="9525" w14:cap="rnd" w14:cmpd="sng" w14:algn="ctr">
+                            <w14:noFill/>
+                            <w14:prstDash w14:val="solid"/>
+                            <w14:bevel/>
+                          </w14:textOutline>
+                        </w:rPr>
+                      </w:pPr>
+                    </w:p>
+                  </w:txbxContent>
+                </v:textbox>
+              </v:rect>
+            </w:pict>
+          </mc:Fallback>
+        </mc:AlternateContent>
+      </w:r>
       <w:r>
         <w:rPr>
           <w:noProof/>
@@ -5472,7 +5957,7 @@
           </mc:Choice>
           <mc:Fallback>
             <w:pict>
-              <v:rect w14:anchorId="27C88A45" id="Rectángulo 11" o:spid="_x0000_s1028" style="position:absolute;margin-left:-38.1pt;margin-top:373pt;width:145.5pt;height:102.85pt;z-index:251670528;visibility:visible;mso-wrap-style:square;mso-width-percent:0;mso-height-percent:0;mso-wrap-distance-left:9pt;mso-wrap-distance-top:0;mso-wrap-distance-right:9pt;mso-wrap-distance-bottom:0;mso-position-horizontal:absolute;mso-position-horizontal-relative:text;mso-position-vertical:absolute;mso-position-vertical-relative:text;mso-width-percent:0;mso-height-percent:0;mso-width-relative:margin;mso-height-relative:margin;v-text-anchor:middle" o:gfxdata="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" filled="f" strokecolor="#1f3763 [1604]" strokeweight="1pt">
+              <v:rect w14:anchorId="27C88A45" id="Rectángulo 11" o:spid="_x0000_s1029" style="position:absolute;margin-left:-38.1pt;margin-top:373pt;width:145.5pt;height:102.85pt;z-index:251670528;visibility:visible;mso-wrap-style:square;mso-width-percent:0;mso-height-percent:0;mso-wrap-distance-left:9pt;mso-wrap-distance-top:0;mso-wrap-distance-right:9pt;mso-wrap-distance-bottom:0;mso-position-horizontal:absolute;mso-position-horizontal-relative:text;mso-position-vertical:absolute;mso-position-vertical-relative:text;mso-width-percent:0;mso-height-percent:0;mso-width-relative:margin;mso-height-relative:margin;v-text-anchor:middle" o:gfxdata="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" filled="f" strokecolor="#1f3763 [1604]" strokeweight="1pt">
                 <v:textbox>
                   <w:txbxContent>
                     <w:p>
@@ -5964,7 +6449,7 @@
                 </v:handles>
                 <o:callout v:ext="edit" on="t" accentbar="t"/>
               </v:shapetype>
-              <v:shape id="Globo: línea doblada con borde y barra de énfasis 18" o:spid="_x0000_s1029" type="#_x0000_t51" style="position:absolute;margin-left:-13.1pt;margin-top:340.25pt;width:63.7pt;height:19.5pt;flip:x;z-index:251684864;visibility:visible;mso-wrap-style:square;mso-width-percent:0;mso-height-percent:0;mso-wrap-distance-left:9pt;mso-wrap-distance-top:0;mso-wrap-distance-right:9pt;mso-wrap-distance-bottom:0;mso-position-horizontal:absolute;mso-position-horizontal-relative:margin;mso-position-vertical:absolute;mso-position-vertical-relative:text;mso-width-percent:0;mso-height-percent:0;mso-width-relative:margin;mso-height-relative:margin;v-text-anchor:middle" o:gfxdata="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" adj="-16769,33801" filled="f" strokecolor="#1f3763 [1604]" strokeweight="1pt">
+              <v:shape id="Globo: línea doblada con borde y barra de énfasis 18" o:spid="_x0000_s1030" type="#_x0000_t51" style="position:absolute;margin-left:-13.1pt;margin-top:340.25pt;width:63.7pt;height:19.5pt;flip:x;z-index:251684864;visibility:visible;mso-wrap-style:square;mso-width-percent:0;mso-height-percent:0;mso-wrap-distance-left:9pt;mso-wrap-distance-top:0;mso-wrap-distance-right:9pt;mso-wrap-distance-bottom:0;mso-position-horizontal:absolute;mso-position-horizontal-relative:margin;mso-position-vertical:absolute;mso-position-vertical-relative:text;mso-width-percent:0;mso-height-percent:0;mso-width-relative:margin;mso-height-relative:margin;v-text-anchor:middle" o:gfxdata="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" adj="-16769,33801" filled="f" strokecolor="#1f3763 [1604]" strokeweight="1pt">
                 <v:textbox>
                   <w:txbxContent>
                     <w:p>
@@ -6013,7 +6498,7 @@
         <mc:AlternateContent>
           <mc:Choice Requires="wps">
             <w:drawing>
-              <wp:anchor distT="0" distB="0" distL="114300" distR="114300" simplePos="0" relativeHeight="251694080" behindDoc="0" locked="0" layoutInCell="1" allowOverlap="1" wp14:anchorId="2656ED3B" wp14:editId="44033FF8">
+              <wp:anchor distT="0" distB="0" distL="114300" distR="114300" simplePos="0" relativeHeight="251694080" behindDoc="0" locked="0" layoutInCell="1" allowOverlap="1" wp14:anchorId="2656ED3B" wp14:editId="16A6ABD2">
                 <wp:simplePos x="0" y="0"/>
                 <wp:positionH relativeFrom="column">
                   <wp:posOffset>-338455</wp:posOffset>
@@ -6074,494 +6559,13 @@
           </mc:Choice>
           <mc:Fallback>
             <w:pict>
-              <v:shape w14:anchorId="562D7FAA" id="Conector recto de flecha 26" o:spid="_x0000_s1026" type="#_x0000_t32" style="position:absolute;margin-left:-26.65pt;margin-top:96.5pt;width:3.6pt;height:277.5pt;flip:x;z-index:251694080;visibility:visible;mso-wrap-style:square;mso-width-percent:0;mso-height-percent:0;mso-wrap-distance-left:9pt;mso-wrap-distance-top:0;mso-wrap-distance-right:9pt;mso-wrap-distance-bottom:0;mso-position-horizontal:absolute;mso-position-horizontal-relative:text;mso-position-vertical:absolute;mso-position-vertical-relative:text;mso-width-percent:0;mso-height-percent:0;mso-width-relative:margin;mso-height-relative:margin" o:gfxdata="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" strokecolor="red" strokeweight=".5pt">
+              <v:shapetype w14:anchorId="29AB67DF" id="_x0000_t32" coordsize="21600,21600" o:spt="32" o:oned="t" path="m,l21600,21600e" filled="f">
+                <v:path arrowok="t" fillok="f" o:connecttype="none"/>
+                <o:lock v:ext="edit" shapetype="t"/>
+              </v:shapetype>
+              <v:shape id="Conector recto de flecha 26" o:spid="_x0000_s1026" type="#_x0000_t32" style="position:absolute;margin-left:-26.65pt;margin-top:96.5pt;width:3.6pt;height:277.5pt;flip:x;z-index:251694080;visibility:visible;mso-wrap-style:square;mso-width-percent:0;mso-height-percent:0;mso-wrap-distance-left:9pt;mso-wrap-distance-top:0;mso-wrap-distance-right:9pt;mso-wrap-distance-bottom:0;mso-position-horizontal:absolute;mso-position-horizontal-relative:text;mso-position-vertical:absolute;mso-position-vertical-relative:text;mso-width-percent:0;mso-height-percent:0;mso-width-relative:margin;mso-height-relative:margin" o:gfxdata="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" strokecolor="red" strokeweight=".5pt">
                 <v:stroke endarrow="block" joinstyle="miter"/>
               </v:shape>
-            </w:pict>
-          </mc:Fallback>
-        </mc:AlternateContent>
-      </w:r>
-      <w:r>
-        <w:rPr>
-          <w:noProof/>
-        </w:rPr>
-        <mc:AlternateContent>
-          <mc:Choice Requires="wps">
-            <w:drawing>
-              <wp:anchor distT="0" distB="0" distL="114300" distR="114300" simplePos="0" relativeHeight="251662336" behindDoc="0" locked="0" layoutInCell="1" allowOverlap="1" wp14:anchorId="55045CA3" wp14:editId="20AD4D7C">
-                <wp:simplePos x="0" y="0"/>
-                <wp:positionH relativeFrom="column">
-                  <wp:posOffset>-52070</wp:posOffset>
-                </wp:positionH>
-                <wp:positionV relativeFrom="paragraph">
-                  <wp:posOffset>3082925</wp:posOffset>
-                </wp:positionV>
-                <wp:extent cx="1748790" cy="1095375"/>
-                <wp:effectExtent l="0" t="0" r="22860" b="28575"/>
-                <wp:wrapNone/>
-                <wp:docPr id="4" name="Rectángulo 4"/>
-                <wp:cNvGraphicFramePr/>
-                <a:graphic xmlns:a="http://schemas.openxmlformats.org/drawingml/2006/main">
-                  <a:graphicData uri="http://schemas.microsoft.com/office/word/2010/wordprocessingShape">
-                    <wps:wsp>
-                      <wps:cNvSpPr/>
-                      <wps:spPr>
-                        <a:xfrm>
-                          <a:off x="0" y="0"/>
-                          <a:ext cx="1748790" cy="1095375"/>
-                        </a:xfrm>
-                        <a:prstGeom prst="rect">
-                          <a:avLst/>
-                        </a:prstGeom>
-                        <a:noFill/>
-                      </wps:spPr>
-                      <wps:style>
-                        <a:lnRef idx="2">
-                          <a:schemeClr val="accent1">
-                            <a:shade val="50000"/>
-                          </a:schemeClr>
-                        </a:lnRef>
-                        <a:fillRef idx="1">
-                          <a:schemeClr val="accent1"/>
-                        </a:fillRef>
-                        <a:effectRef idx="0">
-                          <a:schemeClr val="accent1"/>
-                        </a:effectRef>
-                        <a:fontRef idx="minor">
-                          <a:schemeClr val="lt1"/>
-                        </a:fontRef>
-                      </wps:style>
-                      <wps:txbx>
-                        <w:txbxContent>
-                          <w:p>
-                            <w:pPr>
-                              <w:pBdr>
-                                <w:bottom w:val="single" w:sz="6" w:space="1" w:color="auto"/>
-                              </w:pBdr>
-                              <w:jc w:val="center"/>
-                              <w:rPr>
-                                <w:color w:val="44546A" w:themeColor="text2"/>
-                                <w:sz w:val="32"/>
-                                <w:szCs w:val="32"/>
-                                <w:lang w:val="es-MX"/>
-                                <w14:textOutline w14:w="9525" w14:cap="rnd" w14:cmpd="sng" w14:algn="ctr">
-                                  <w14:solidFill>
-                                    <w14:schemeClr w14:val="accent1">
-                                      <w14:shade w14:val="50000"/>
-                                    </w14:schemeClr>
-                                  </w14:solidFill>
-                                  <w14:prstDash w14:val="solid"/>
-                                  <w14:bevel/>
-                                </w14:textOutline>
-                              </w:rPr>
-                            </w:pPr>
-                            <w:r>
-                              <w:rPr>
-                                <w:color w:val="44546A" w:themeColor="text2"/>
-                                <w:sz w:val="32"/>
-                                <w:szCs w:val="32"/>
-                                <w:lang w:val="es-MX"/>
-                                <w14:textOutline w14:w="9525" w14:cap="rnd" w14:cmpd="sng" w14:algn="ctr">
-                                  <w14:solidFill>
-                                    <w14:schemeClr w14:val="accent1">
-                                      <w14:shade w14:val="50000"/>
-                                    </w14:schemeClr>
-                                  </w14:solidFill>
-                                  <w14:prstDash w14:val="solid"/>
-                                  <w14:bevel/>
-                                </w14:textOutline>
-                              </w:rPr>
-                              <w:t>P</w:t>
-                            </w:r>
-                            <w:r>
-                              <w:rPr>
-                                <w:color w:val="44546A" w:themeColor="text2"/>
-                                <w:sz w:val="32"/>
-                                <w:szCs w:val="32"/>
-                                <w:lang w:val="es-MX"/>
-                                <w14:textOutline w14:w="9525" w14:cap="rnd" w14:cmpd="sng" w14:algn="ctr">
-                                  <w14:solidFill>
-                                    <w14:schemeClr w14:val="accent1">
-                                      <w14:shade w14:val="50000"/>
-                                    </w14:schemeClr>
-                                  </w14:solidFill>
-                                  <w14:prstDash w14:val="solid"/>
-                                  <w14:bevel/>
-                                </w14:textOutline>
-                              </w:rPr>
-                              <w:t>SN</w:t>
-                            </w:r>
-                            <w:r>
-                              <w:rPr>
-                                <w:color w:val="44546A" w:themeColor="text2"/>
-                                <w:sz w:val="32"/>
-                                <w:szCs w:val="32"/>
-                                <w:lang w:val="es-MX"/>
-                                <w14:textOutline w14:w="9525" w14:cap="rnd" w14:cmpd="sng" w14:algn="ctr">
-                                  <w14:solidFill>
-                                    <w14:schemeClr w14:val="accent1">
-                                      <w14:shade w14:val="50000"/>
-                                    </w14:schemeClr>
-                                  </w14:solidFill>
-                                  <w14:prstDash w14:val="solid"/>
-                                  <w14:bevel/>
-                                </w14:textOutline>
-                              </w:rPr>
-                              <w:t>NE</w:t>
-                            </w:r>
-                            <w:r>
-                              <w:rPr>
-                                <w:color w:val="44546A" w:themeColor="text2"/>
-                                <w:sz w:val="32"/>
-                                <w:szCs w:val="32"/>
-                                <w:lang w:val="es-MX"/>
-                                <w14:textOutline w14:w="9525" w14:cap="rnd" w14:cmpd="sng" w14:algn="ctr">
-                                  <w14:solidFill>
-                                    <w14:schemeClr w14:val="accent1">
-                                      <w14:shade w14:val="50000"/>
-                                    </w14:schemeClr>
-                                  </w14:solidFill>
-                                  <w14:prstDash w14:val="solid"/>
-                                  <w14:bevel/>
-                                </w14:textOutline>
-                              </w:rPr>
-                              <w:t>T</w:t>
-                            </w:r>
-                            <w:r>
-                              <w:rPr>
-                                <w:color w:val="44546A" w:themeColor="text2"/>
-                                <w:sz w:val="32"/>
-                                <w:szCs w:val="32"/>
-                                <w:lang w:val="es-MX"/>
-                                <w14:textOutline w14:w="9525" w14:cap="rnd" w14:cmpd="sng" w14:algn="ctr">
-                                  <w14:solidFill>
-                                    <w14:schemeClr w14:val="accent1">
-                                      <w14:shade w14:val="50000"/>
-                                    </w14:schemeClr>
-                                  </w14:solidFill>
-                                  <w14:prstDash w14:val="solid"/>
-                                  <w14:bevel/>
-                                </w14:textOutline>
-                              </w:rPr>
-                              <w:t>0</w:t>
-                            </w:r>
-                            <w:r>
-                              <w:rPr>
-                                <w:color w:val="44546A" w:themeColor="text2"/>
-                                <w:sz w:val="32"/>
-                                <w:szCs w:val="32"/>
-                                <w:lang w:val="es-MX"/>
-                                <w14:textOutline w14:w="9525" w14:cap="rnd" w14:cmpd="sng" w14:algn="ctr">
-                                  <w14:solidFill>
-                                    <w14:schemeClr w14:val="accent1">
-                                      <w14:shade w14:val="50000"/>
-                                    </w14:schemeClr>
-                                  </w14:solidFill>
-                                  <w14:prstDash w14:val="solid"/>
-                                  <w14:bevel/>
-                                </w14:textOutline>
-                              </w:rPr>
-                              <w:t>3</w:t>
-                            </w:r>
-                          </w:p>
-                          <w:p>
-                            <w:pPr>
-                              <w:jc w:val="center"/>
-                              <w:rPr>
-                                <w:color w:val="44546A" w:themeColor="text2"/>
-                                <w:lang w:val="es-MX"/>
-                                <w14:textOutline w14:w="9525" w14:cap="rnd" w14:cmpd="sng" w14:algn="ctr">
-                                  <w14:noFill/>
-                                  <w14:prstDash w14:val="solid"/>
-                                  <w14:bevel/>
-                                </w14:textOutline>
-                              </w:rPr>
-                            </w:pPr>
-                            <w:r>
-                              <w:rPr>
-                                <w:color w:val="44546A" w:themeColor="text2"/>
-                                <w:lang w:val="es-MX"/>
-                                <w14:textOutline w14:w="9525" w14:cap="rnd" w14:cmpd="sng" w14:algn="ctr">
-                                  <w14:noFill/>
-                                  <w14:prstDash w14:val="solid"/>
-                                  <w14:bevel/>
-                                </w14:textOutline>
-                              </w:rPr>
-                              <w:t>Consulta de notas estudiante</w:t>
-                            </w:r>
-                          </w:p>
-                          <w:p>
-                            <w:pPr>
-                              <w:spacing w:after="0"/>
-                              <w:jc w:val="center"/>
-                              <w:rPr>
-                                <w:color w:val="2F5496" w:themeColor="accent1" w:themeShade="BF"/>
-                                <w:sz w:val="24"/>
-                                <w:szCs w:val="24"/>
-                                <w:lang w:val="es-MX"/>
-                                <w14:textOutline w14:w="9525" w14:cap="rnd" w14:cmpd="sng" w14:algn="ctr">
-                                  <w14:noFill/>
-                                  <w14:prstDash w14:val="solid"/>
-                                  <w14:bevel/>
-                                </w14:textOutline>
-                              </w:rPr>
-                            </w:pPr>
-                            <w:r>
-                              <w:rPr>
-                                <w:color w:val="2F5496" w:themeColor="accent1" w:themeShade="BF"/>
-                                <w:sz w:val="24"/>
-                                <w:szCs w:val="24"/>
-                                <w:lang w:val="es-MX"/>
-                                <w14:textOutline w14:w="9525" w14:cap="rnd" w14:cmpd="sng" w14:algn="ctr">
-                                  <w14:noFill/>
-                                  <w14:prstDash w14:val="solid"/>
-                                  <w14:bevel/>
-                                </w14:textOutline>
-                              </w:rPr>
-                              <w:t>TR – SN03</w:t>
-                            </w:r>
-                          </w:p>
-                          <w:p>
-                            <w:pPr>
-                              <w:jc w:val="center"/>
-                              <w:rPr>
-                                <w:color w:val="44546A" w:themeColor="text2"/>
-                                <w:lang w:val="es-MX"/>
-                                <w14:textOutline w14:w="9525" w14:cap="rnd" w14:cmpd="sng" w14:algn="ctr">
-                                  <w14:noFill/>
-                                  <w14:prstDash w14:val="solid"/>
-                                  <w14:bevel/>
-                                </w14:textOutline>
-                              </w:rPr>
-                            </w:pPr>
-                          </w:p>
-                        </w:txbxContent>
-                      </wps:txbx>
-                      <wps:bodyPr rot="0" spcFirstLastPara="0" vertOverflow="overflow" horzOverflow="overflow" vert="horz" wrap="square" lIns="91440" tIns="45720" rIns="91440" bIns="45720" numCol="1" spcCol="0" rtlCol="0" fromWordArt="0" anchor="ctr" anchorCtr="0" forceAA="0" compatLnSpc="1">
-                        <a:prstTxWarp prst="textNoShape">
-                          <a:avLst/>
-                        </a:prstTxWarp>
-                        <a:noAutofit/>
-                      </wps:bodyPr>
-                    </wps:wsp>
-                  </a:graphicData>
-                </a:graphic>
-                <wp14:sizeRelV relativeFrom="margin">
-                  <wp14:pctHeight>0</wp14:pctHeight>
-                </wp14:sizeRelV>
-              </wp:anchor>
-            </w:drawing>
-          </mc:Choice>
-          <mc:Fallback>
-            <w:pict>
-              <v:rect w14:anchorId="55045CA3" id="Rectángulo 4" o:spid="_x0000_s1030" style="position:absolute;margin-left:-4.1pt;margin-top:242.75pt;width:137.7pt;height:86.25pt;z-index:251662336;visibility:visible;mso-wrap-style:square;mso-height-percent:0;mso-wrap-distance-left:9pt;mso-wrap-distance-top:0;mso-wrap-distance-right:9pt;mso-wrap-distance-bottom:0;mso-position-horizontal:absolute;mso-position-horizontal-relative:text;mso-position-vertical:absolute;mso-position-vertical-relative:text;mso-height-percent:0;mso-height-relative:margin;v-text-anchor:middle" o:gfxdata="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" filled="f" strokecolor="#1f3763 [1604]" strokeweight="1pt">
-                <v:textbox>
-                  <w:txbxContent>
-                    <w:p>
-                      <w:pPr>
-                        <w:pBdr>
-                          <w:bottom w:val="single" w:sz="6" w:space="1" w:color="auto"/>
-                        </w:pBdr>
-                        <w:jc w:val="center"/>
-                        <w:rPr>
-                          <w:color w:val="44546A" w:themeColor="text2"/>
-                          <w:sz w:val="32"/>
-                          <w:szCs w:val="32"/>
-                          <w:lang w:val="es-MX"/>
-                          <w14:textOutline w14:w="9525" w14:cap="rnd" w14:cmpd="sng" w14:algn="ctr">
-                            <w14:solidFill>
-                              <w14:schemeClr w14:val="accent1">
-                                <w14:shade w14:val="50000"/>
-                              </w14:schemeClr>
-                            </w14:solidFill>
-                            <w14:prstDash w14:val="solid"/>
-                            <w14:bevel/>
-                          </w14:textOutline>
-                        </w:rPr>
-                      </w:pPr>
-                      <w:r>
-                        <w:rPr>
-                          <w:color w:val="44546A" w:themeColor="text2"/>
-                          <w:sz w:val="32"/>
-                          <w:szCs w:val="32"/>
-                          <w:lang w:val="es-MX"/>
-                          <w14:textOutline w14:w="9525" w14:cap="rnd" w14:cmpd="sng" w14:algn="ctr">
-                            <w14:solidFill>
-                              <w14:schemeClr w14:val="accent1">
-                                <w14:shade w14:val="50000"/>
-                              </w14:schemeClr>
-                            </w14:solidFill>
-                            <w14:prstDash w14:val="solid"/>
-                            <w14:bevel/>
-                          </w14:textOutline>
-                        </w:rPr>
-                        <w:t>P</w:t>
-                      </w:r>
-                      <w:r>
-                        <w:rPr>
-                          <w:color w:val="44546A" w:themeColor="text2"/>
-                          <w:sz w:val="32"/>
-                          <w:szCs w:val="32"/>
-                          <w:lang w:val="es-MX"/>
-                          <w14:textOutline w14:w="9525" w14:cap="rnd" w14:cmpd="sng" w14:algn="ctr">
-                            <w14:solidFill>
-                              <w14:schemeClr w14:val="accent1">
-                                <w14:shade w14:val="50000"/>
-                              </w14:schemeClr>
-                            </w14:solidFill>
-                            <w14:prstDash w14:val="solid"/>
-                            <w14:bevel/>
-                          </w14:textOutline>
-                        </w:rPr>
-                        <w:t>SN</w:t>
-                      </w:r>
-                      <w:r>
-                        <w:rPr>
-                          <w:color w:val="44546A" w:themeColor="text2"/>
-                          <w:sz w:val="32"/>
-                          <w:szCs w:val="32"/>
-                          <w:lang w:val="es-MX"/>
-                          <w14:textOutline w14:w="9525" w14:cap="rnd" w14:cmpd="sng" w14:algn="ctr">
-                            <w14:solidFill>
-                              <w14:schemeClr w14:val="accent1">
-                                <w14:shade w14:val="50000"/>
-                              </w14:schemeClr>
-                            </w14:solidFill>
-                            <w14:prstDash w14:val="solid"/>
-                            <w14:bevel/>
-                          </w14:textOutline>
-                        </w:rPr>
-                        <w:t>NE</w:t>
-                      </w:r>
-                      <w:r>
-                        <w:rPr>
-                          <w:color w:val="44546A" w:themeColor="text2"/>
-                          <w:sz w:val="32"/>
-                          <w:szCs w:val="32"/>
-                          <w:lang w:val="es-MX"/>
-                          <w14:textOutline w14:w="9525" w14:cap="rnd" w14:cmpd="sng" w14:algn="ctr">
-                            <w14:solidFill>
-                              <w14:schemeClr w14:val="accent1">
-                                <w14:shade w14:val="50000"/>
-                              </w14:schemeClr>
-                            </w14:solidFill>
-                            <w14:prstDash w14:val="solid"/>
-                            <w14:bevel/>
-                          </w14:textOutline>
-                        </w:rPr>
-                        <w:t>T</w:t>
-                      </w:r>
-                      <w:r>
-                        <w:rPr>
-                          <w:color w:val="44546A" w:themeColor="text2"/>
-                          <w:sz w:val="32"/>
-                          <w:szCs w:val="32"/>
-                          <w:lang w:val="es-MX"/>
-                          <w14:textOutline w14:w="9525" w14:cap="rnd" w14:cmpd="sng" w14:algn="ctr">
-                            <w14:solidFill>
-                              <w14:schemeClr w14:val="accent1">
-                                <w14:shade w14:val="50000"/>
-                              </w14:schemeClr>
-                            </w14:solidFill>
-                            <w14:prstDash w14:val="solid"/>
-                            <w14:bevel/>
-                          </w14:textOutline>
-                        </w:rPr>
-                        <w:t>0</w:t>
-                      </w:r>
-                      <w:r>
-                        <w:rPr>
-                          <w:color w:val="44546A" w:themeColor="text2"/>
-                          <w:sz w:val="32"/>
-                          <w:szCs w:val="32"/>
-                          <w:lang w:val="es-MX"/>
-                          <w14:textOutline w14:w="9525" w14:cap="rnd" w14:cmpd="sng" w14:algn="ctr">
-                            <w14:solidFill>
-                              <w14:schemeClr w14:val="accent1">
-                                <w14:shade w14:val="50000"/>
-                              </w14:schemeClr>
-                            </w14:solidFill>
-                            <w14:prstDash w14:val="solid"/>
-                            <w14:bevel/>
-                          </w14:textOutline>
-                        </w:rPr>
-                        <w:t>3</w:t>
-                      </w:r>
-                    </w:p>
-                    <w:p>
-                      <w:pPr>
-                        <w:jc w:val="center"/>
-                        <w:rPr>
-                          <w:color w:val="44546A" w:themeColor="text2"/>
-                          <w:lang w:val="es-MX"/>
-                          <w14:textOutline w14:w="9525" w14:cap="rnd" w14:cmpd="sng" w14:algn="ctr">
-                            <w14:noFill/>
-                            <w14:prstDash w14:val="solid"/>
-                            <w14:bevel/>
-                          </w14:textOutline>
-                        </w:rPr>
-                      </w:pPr>
-                      <w:r>
-                        <w:rPr>
-                          <w:color w:val="44546A" w:themeColor="text2"/>
-                          <w:lang w:val="es-MX"/>
-                          <w14:textOutline w14:w="9525" w14:cap="rnd" w14:cmpd="sng" w14:algn="ctr">
-                            <w14:noFill/>
-                            <w14:prstDash w14:val="solid"/>
-                            <w14:bevel/>
-                          </w14:textOutline>
-                        </w:rPr>
-                        <w:t>Consulta de notas estudiante</w:t>
-                      </w:r>
-                    </w:p>
-                    <w:p>
-                      <w:pPr>
-                        <w:spacing w:after="0"/>
-                        <w:jc w:val="center"/>
-                        <w:rPr>
-                          <w:color w:val="2F5496" w:themeColor="accent1" w:themeShade="BF"/>
-                          <w:sz w:val="24"/>
-                          <w:szCs w:val="24"/>
-                          <w:lang w:val="es-MX"/>
-                          <w14:textOutline w14:w="9525" w14:cap="rnd" w14:cmpd="sng" w14:algn="ctr">
-                            <w14:noFill/>
-                            <w14:prstDash w14:val="solid"/>
-                            <w14:bevel/>
-                          </w14:textOutline>
-                        </w:rPr>
-                      </w:pPr>
-                      <w:r>
-                        <w:rPr>
-                          <w:color w:val="2F5496" w:themeColor="accent1" w:themeShade="BF"/>
-                          <w:sz w:val="24"/>
-                          <w:szCs w:val="24"/>
-                          <w:lang w:val="es-MX"/>
-                          <w14:textOutline w14:w="9525" w14:cap="rnd" w14:cmpd="sng" w14:algn="ctr">
-                            <w14:noFill/>
-                            <w14:prstDash w14:val="solid"/>
-                            <w14:bevel/>
-                          </w14:textOutline>
-                        </w:rPr>
-                        <w:t>TR – SN03</w:t>
-                      </w:r>
-                    </w:p>
-                    <w:p>
-                      <w:pPr>
-                        <w:jc w:val="center"/>
-                        <w:rPr>
-                          <w:color w:val="44546A" w:themeColor="text2"/>
-                          <w:lang w:val="es-MX"/>
-                          <w14:textOutline w14:w="9525" w14:cap="rnd" w14:cmpd="sng" w14:algn="ctr">
-                            <w14:noFill/>
-                            <w14:prstDash w14:val="solid"/>
-                            <w14:bevel/>
-                          </w14:textOutline>
-                        </w:rPr>
-                      </w:pPr>
-                    </w:p>
-                  </w:txbxContent>
-                </v:textbox>
-              </v:rect>
             </w:pict>
           </mc:Fallback>
         </mc:AlternateContent>

</xml_diff>

<commit_message>
Gabriel: Actualización dibujo en documento
</commit_message>
<xml_diff>
--- a/DOCUMENTOS/Dibujo Esquema general.docx
+++ b/DOCUMENTOS/Dibujo Esquema general.docx
@@ -4,15 +4,13 @@
   <w:body>
     <w:p>
       <w:r>
-        <w:t xml:space="preserve">Ver </w:t>
+        <w:t xml:space="preserve">Ver Sep </w:t>
       </w:r>
-      <w:proofErr w:type="spellStart"/>
       <w:r>
-        <w:t>Sep</w:t>
+        <w:t>23</w:t>
       </w:r>
-      <w:proofErr w:type="spellEnd"/>
       <w:r>
-        <w:t xml:space="preserve"> 6 – 2024</w:t>
+        <w:t xml:space="preserve"> – 2024</w:t>
       </w:r>
     </w:p>
     <w:tbl>
@@ -45,21 +43,12 @@
                 <w:szCs w:val="28"/>
               </w:rPr>
             </w:pPr>
-            <w:proofErr w:type="spellStart"/>
-            <w:r>
-              <w:rPr>
-                <w:sz w:val="28"/>
-                <w:szCs w:val="28"/>
-              </w:rPr>
-              <w:t>Cons</w:t>
-            </w:r>
-            <w:proofErr w:type="spellEnd"/>
-            <w:r>
-              <w:rPr>
-                <w:sz w:val="28"/>
-                <w:szCs w:val="28"/>
-              </w:rPr>
-              <w:t>.</w:t>
+            <w:r>
+              <w:rPr>
+                <w:sz w:val="28"/>
+                <w:szCs w:val="28"/>
+              </w:rPr>
+              <w:t>Cons.</w:t>
             </w:r>
           </w:p>
         </w:tc>
@@ -342,7 +331,6 @@
               </w:rPr>
               <w:t xml:space="preserve">otas </w:t>
             </w:r>
-            <w:proofErr w:type="spellStart"/>
             <w:r>
               <w:rPr>
                 <w:b/>
@@ -366,15 +354,7 @@
                 <w:sz w:val="28"/>
                 <w:szCs w:val="28"/>
               </w:rPr>
-              <w:t>entificación</w:t>
-            </w:r>
-            <w:proofErr w:type="spellEnd"/>
-            <w:r>
-              <w:rPr>
-                <w:sz w:val="28"/>
-                <w:szCs w:val="28"/>
-              </w:rPr>
-              <w:t xml:space="preserve"> usuario</w:t>
+              <w:t>entificación usuario</w:t>
             </w:r>
             <w:r>
               <w:rPr>
@@ -826,7 +806,6 @@
               </w:rPr>
               <w:t xml:space="preserve">encapsuladora tabla de </w:t>
             </w:r>
-            <w:proofErr w:type="spellStart"/>
             <w:r>
               <w:rPr>
                 <w:b/>
@@ -852,7 +831,6 @@
               </w:rPr>
               <w:t>ios</w:t>
             </w:r>
-            <w:proofErr w:type="spellEnd"/>
           </w:p>
         </w:tc>
       </w:tr>
@@ -1031,7 +1009,6 @@
               </w:rPr>
               <w:t xml:space="preserve"> </w:t>
             </w:r>
-            <w:proofErr w:type="spellStart"/>
             <w:r>
               <w:rPr>
                 <w:b/>
@@ -1057,7 +1034,6 @@
               </w:rPr>
               <w:t>sos</w:t>
             </w:r>
-            <w:proofErr w:type="spellEnd"/>
           </w:p>
         </w:tc>
       </w:tr>
@@ -1236,7 +1212,6 @@
               </w:rPr>
               <w:t xml:space="preserve"> </w:t>
             </w:r>
-            <w:proofErr w:type="spellStart"/>
             <w:r>
               <w:rPr>
                 <w:b/>
@@ -1262,7 +1237,6 @@
               </w:rPr>
               <w:t>les</w:t>
             </w:r>
-            <w:proofErr w:type="spellEnd"/>
           </w:p>
         </w:tc>
       </w:tr>
@@ -1467,7 +1441,6 @@
               </w:rPr>
               <w:t xml:space="preserve">– </w:t>
             </w:r>
-            <w:proofErr w:type="spellStart"/>
             <w:r>
               <w:rPr>
                 <w:b/>
@@ -1498,15 +1471,7 @@
                 <w:sz w:val="28"/>
                 <w:szCs w:val="28"/>
               </w:rPr>
-              <w:t>u</w:t>
-            </w:r>
-            <w:proofErr w:type="spellEnd"/>
-            <w:r>
-              <w:rPr>
-                <w:sz w:val="28"/>
-                <w:szCs w:val="28"/>
-              </w:rPr>
-              <w:t xml:space="preserve"> sistema de notas </w:t>
+              <w:t xml:space="preserve">u sistema de notas </w:t>
             </w:r>
             <w:r>
               <w:rPr>
@@ -1767,7 +1732,6 @@
               </w:rPr>
               <w:t xml:space="preserve"> </w:t>
             </w:r>
-            <w:proofErr w:type="spellStart"/>
             <w:r>
               <w:rPr>
                 <w:b/>
@@ -1800,15 +1764,7 @@
                 <w:sz w:val="28"/>
                 <w:szCs w:val="28"/>
               </w:rPr>
-              <w:t>u</w:t>
-            </w:r>
-            <w:proofErr w:type="spellEnd"/>
-            <w:r>
-              <w:rPr>
-                <w:sz w:val="28"/>
-                <w:szCs w:val="28"/>
-              </w:rPr>
-              <w:t xml:space="preserve"> sistema de notas </w:t>
+              <w:t xml:space="preserve">u sistema de notas </w:t>
             </w:r>
             <w:r>
               <w:rPr>
@@ -2306,7 +2262,16 @@
                 <w:sz w:val="28"/>
                 <w:szCs w:val="28"/>
               </w:rPr>
-              <w:t>Es</w:t>
+              <w:t>E</w:t>
+            </w:r>
+            <w:r>
+              <w:rPr>
+                <w:b/>
+                <w:bCs/>
+                <w:sz w:val="28"/>
+                <w:szCs w:val="28"/>
+              </w:rPr>
+              <w:t>S</w:t>
             </w:r>
             <w:r>
               <w:rPr>
@@ -2804,7 +2769,6 @@
               </w:rPr>
               <w:t xml:space="preserve">otas </w:t>
             </w:r>
-            <w:proofErr w:type="spellStart"/>
             <w:r>
               <w:rPr>
                 <w:b/>
@@ -2828,15 +2792,7 @@
                 <w:sz w:val="28"/>
                 <w:szCs w:val="28"/>
               </w:rPr>
-              <w:t>ofesor</w:t>
-            </w:r>
-            <w:proofErr w:type="spellEnd"/>
-            <w:r>
-              <w:rPr>
-                <w:sz w:val="28"/>
-                <w:szCs w:val="28"/>
-              </w:rPr>
-              <w:t xml:space="preserve"> </w:t>
+              <w:t xml:space="preserve">ofesor </w:t>
             </w:r>
             <w:r>
               <w:rPr>
@@ -3027,7 +2983,6 @@
               </w:rPr>
               <w:t xml:space="preserve">otas encapsuladora tabla de </w:t>
             </w:r>
-            <w:proofErr w:type="spellStart"/>
             <w:r>
               <w:rPr>
                 <w:b/>
@@ -3053,7 +3008,6 @@
               </w:rPr>
               <w:t>s</w:t>
             </w:r>
-            <w:proofErr w:type="spellEnd"/>
           </w:p>
         </w:tc>
       </w:tr>
@@ -3225,7 +3179,6 @@
               </w:rPr>
               <w:t xml:space="preserve">otas encapsuladora tabla de </w:t>
             </w:r>
-            <w:proofErr w:type="spellStart"/>
             <w:r>
               <w:rPr>
                 <w:b/>
@@ -3260,7 +3213,6 @@
               </w:rPr>
               <w:t>N</w:t>
             </w:r>
-            <w:proofErr w:type="spellEnd"/>
           </w:p>
         </w:tc>
       </w:tr>
@@ -3454,25 +3406,8 @@
                 <w:sz w:val="28"/>
                 <w:szCs w:val="28"/>
               </w:rPr>
-              <w:t xml:space="preserve">– </w:t>
-            </w:r>
-            <w:proofErr w:type="spellStart"/>
-            <w:r>
-              <w:rPr>
-                <w:sz w:val="28"/>
-                <w:szCs w:val="28"/>
-              </w:rPr>
-              <w:t>crud</w:t>
-            </w:r>
-            <w:proofErr w:type="spellEnd"/>
-            <w:r>
-              <w:rPr>
-                <w:sz w:val="28"/>
-                <w:szCs w:val="28"/>
-              </w:rPr>
-              <w:t xml:space="preserve"> </w:t>
-            </w:r>
-            <w:proofErr w:type="spellStart"/>
+              <w:t xml:space="preserve">– crud </w:t>
+            </w:r>
             <w:r>
               <w:rPr>
                 <w:b/>
@@ -3487,15 +3422,7 @@
                 <w:sz w:val="28"/>
                 <w:szCs w:val="28"/>
               </w:rPr>
-              <w:t>udiantes</w:t>
-            </w:r>
-            <w:proofErr w:type="spellEnd"/>
-            <w:r>
-              <w:rPr>
-                <w:sz w:val="28"/>
-                <w:szCs w:val="28"/>
-              </w:rPr>
-              <w:t xml:space="preserve"> </w:t>
+              <w:t xml:space="preserve">udiantes </w:t>
             </w:r>
             <w:r>
               <w:rPr>
@@ -3723,25 +3650,8 @@
                 <w:sz w:val="28"/>
                 <w:szCs w:val="28"/>
               </w:rPr>
-              <w:t xml:space="preserve">– </w:t>
-            </w:r>
-            <w:proofErr w:type="spellStart"/>
-            <w:r>
-              <w:rPr>
-                <w:sz w:val="28"/>
-                <w:szCs w:val="28"/>
-              </w:rPr>
-              <w:t>crud</w:t>
-            </w:r>
-            <w:proofErr w:type="spellEnd"/>
-            <w:r>
-              <w:rPr>
-                <w:sz w:val="28"/>
-                <w:szCs w:val="28"/>
-              </w:rPr>
-              <w:t xml:space="preserve"> </w:t>
-            </w:r>
-            <w:proofErr w:type="spellStart"/>
+              <w:t xml:space="preserve">– crud </w:t>
+            </w:r>
             <w:r>
               <w:rPr>
                 <w:b/>
@@ -3765,15 +3675,7 @@
                 <w:sz w:val="28"/>
                 <w:szCs w:val="28"/>
               </w:rPr>
-              <w:t>udiantes</w:t>
-            </w:r>
-            <w:proofErr w:type="spellEnd"/>
-            <w:r>
-              <w:rPr>
-                <w:sz w:val="28"/>
-                <w:szCs w:val="28"/>
-              </w:rPr>
-              <w:t xml:space="preserve"> </w:t>
+              <w:t xml:space="preserve">udiantes </w:t>
             </w:r>
             <w:r>
               <w:rPr>
@@ -5811,9 +5713,8 @@
                                   <w14:bevel/>
                                 </w14:textOutline>
                               </w:rPr>
-                              <w:t xml:space="preserve">Consulta de </w:t>
+                              <w:t xml:space="preserve">Consulta de notas  </w:t>
                             </w:r>
-                            <w:proofErr w:type="gramStart"/>
                             <w:r>
                               <w:rPr>
                                 <w:color w:val="44546A" w:themeColor="text2"/>
@@ -5824,21 +5725,8 @@
                                   <w14:bevel/>
                                 </w14:textOutline>
                               </w:rPr>
-                              <w:t xml:space="preserve">notas  </w:t>
-                            </w:r>
-                            <w:r>
-                              <w:rPr>
-                                <w:color w:val="44546A" w:themeColor="text2"/>
-                                <w:lang w:val="es-MX"/>
-                                <w14:textOutline w14:w="9525" w14:cap="rnd" w14:cmpd="sng" w14:algn="ctr">
-                                  <w14:noFill/>
-                                  <w14:prstDash w14:val="solid"/>
-                                  <w14:bevel/>
-                                </w14:textOutline>
-                              </w:rPr>
                               <w:t>profesor</w:t>
                             </w:r>
-                            <w:proofErr w:type="gramEnd"/>
                             <w:r>
                               <w:rPr>
                                 <w:color w:val="44546A" w:themeColor="text2"/>
@@ -6114,9 +6002,8 @@
                             <w14:bevel/>
                           </w14:textOutline>
                         </w:rPr>
-                        <w:t xml:space="preserve">Consulta de </w:t>
+                        <w:t xml:space="preserve">Consulta de notas  </w:t>
                       </w:r>
-                      <w:proofErr w:type="gramStart"/>
                       <w:r>
                         <w:rPr>
                           <w:color w:val="44546A" w:themeColor="text2"/>
@@ -6127,21 +6014,8 @@
                             <w14:bevel/>
                           </w14:textOutline>
                         </w:rPr>
-                        <w:t xml:space="preserve">notas  </w:t>
-                      </w:r>
-                      <w:r>
-                        <w:rPr>
-                          <w:color w:val="44546A" w:themeColor="text2"/>
-                          <w:lang w:val="es-MX"/>
-                          <w14:textOutline w14:w="9525" w14:cap="rnd" w14:cmpd="sng" w14:algn="ctr">
-                            <w14:noFill/>
-                            <w14:prstDash w14:val="solid"/>
-                            <w14:bevel/>
-                          </w14:textOutline>
-                        </w:rPr>
                         <w:t>profesor</w:t>
                       </w:r>
-                      <w:proofErr w:type="gramEnd"/>
                       <w:r>
                         <w:rPr>
                           <w:color w:val="44546A" w:themeColor="text2"/>

</xml_diff>